<commit_message>
noted Feature 003 execution at Project Plan
</commit_message>
<xml_diff>
--- a/Project Plan.docx
+++ b/Project Plan.docx
@@ -1,6 +1,6 @@
 
 <file path=word/document.xml><?xml version="1.0" encoding="utf-8"?>
-<w:document xmlns:wpc="http://schemas.microsoft.com/office/word/2010/wordprocessingCanvas" xmlns:cx="http://schemas.microsoft.com/office/drawing/2014/chartex" xmlns:mc="http://schemas.openxmlformats.org/markup-compatibility/2006" xmlns:o="urn:schemas-microsoft-com:office:office" xmlns:r="http://schemas.openxmlformats.org/officeDocument/2006/relationships" xmlns:m="http://schemas.openxmlformats.org/officeDocument/2006/math" xmlns:v="urn:schemas-microsoft-com:vml" xmlns:wp14="http://schemas.microsoft.com/office/word/2010/wordprocessingDrawing" xmlns:wp="http://schemas.openxmlformats.org/drawingml/2006/wordprocessingDrawing" xmlns:w10="urn:schemas-microsoft-com:office:word" xmlns:w="http://schemas.openxmlformats.org/wordprocessingml/2006/main" xmlns:w14="http://schemas.microsoft.com/office/word/2010/wordml" xmlns:w15="http://schemas.microsoft.com/office/word/2012/wordml" xmlns:w16se="http://schemas.microsoft.com/office/word/2015/wordml/symex" xmlns:wpg="http://schemas.microsoft.com/office/word/2010/wordprocessingGroup" xmlns:wpi="http://schemas.microsoft.com/office/word/2010/wordprocessingInk" xmlns:wne="http://schemas.microsoft.com/office/word/2006/wordml" xmlns:wps="http://schemas.microsoft.com/office/word/2010/wordprocessingShape" mc:Ignorable="w14 w15 w16se wp14">
+<w:document xmlns:wpc="http://schemas.microsoft.com/office/word/2010/wordprocessingCanvas" xmlns:cx="http://schemas.microsoft.com/office/drawing/2014/chartex" xmlns:cx1="http://schemas.microsoft.com/office/drawing/2015/9/8/chartex" xmlns:cx2="http://schemas.microsoft.com/office/drawing/2015/10/21/chartex" xmlns:cx3="http://schemas.microsoft.com/office/drawing/2016/5/9/chartex" xmlns:cx4="http://schemas.microsoft.com/office/drawing/2016/5/10/chartex" xmlns:cx5="http://schemas.microsoft.com/office/drawing/2016/5/11/chartex" xmlns:cx6="http://schemas.microsoft.com/office/drawing/2016/5/12/chartex" xmlns:cx7="http://schemas.microsoft.com/office/drawing/2016/5/13/chartex" xmlns:cx8="http://schemas.microsoft.com/office/drawing/2016/5/14/chartex" xmlns:mc="http://schemas.openxmlformats.org/markup-compatibility/2006" xmlns:aink="http://schemas.microsoft.com/office/drawing/2016/ink" xmlns:am3d="http://schemas.microsoft.com/office/drawing/2017/model3d" xmlns:o="urn:schemas-microsoft-com:office:office" xmlns:r="http://schemas.openxmlformats.org/officeDocument/2006/relationships" xmlns:m="http://schemas.openxmlformats.org/officeDocument/2006/math" xmlns:v="urn:schemas-microsoft-com:vml" xmlns:wp14="http://schemas.microsoft.com/office/word/2010/wordprocessingDrawing" xmlns:wp="http://schemas.openxmlformats.org/drawingml/2006/wordprocessingDrawing" xmlns:w10="urn:schemas-microsoft-com:office:word" xmlns:w="http://schemas.openxmlformats.org/wordprocessingml/2006/main" xmlns:w14="http://schemas.microsoft.com/office/word/2010/wordml" xmlns:w15="http://schemas.microsoft.com/office/word/2012/wordml" xmlns:w16cex="http://schemas.microsoft.com/office/word/2018/wordml/cex" xmlns:w16cid="http://schemas.microsoft.com/office/word/2016/wordml/cid" xmlns:w16="http://schemas.microsoft.com/office/word/2018/wordml" xmlns:w16sdtdh="http://schemas.microsoft.com/office/word/2020/wordml/sdtdatahash" xmlns:w16se="http://schemas.microsoft.com/office/word/2015/wordml/symex" xmlns:wpg="http://schemas.microsoft.com/office/word/2010/wordprocessingGroup" xmlns:wpi="http://schemas.microsoft.com/office/word/2010/wordprocessingInk" xmlns:wne="http://schemas.microsoft.com/office/word/2006/wordml" xmlns:wps="http://schemas.microsoft.com/office/word/2010/wordprocessingShape" mc:Ignorable="w14 w15 w16se w16cid w16 w16cex w16sdtdh wp14">
   <w:body>
     <w:p>
       <w:pPr>
@@ -61,14 +61,12 @@
                 <w:lang w:val="en-US"/>
               </w:rPr>
             </w:pPr>
-            <w:proofErr w:type="spellStart"/>
             <w:r>
               <w:rPr>
                 <w:lang w:val="en-US"/>
               </w:rPr>
               <w:t>Bugfix</w:t>
             </w:r>
-            <w:proofErr w:type="spellEnd"/>
           </w:p>
         </w:tc>
       </w:tr>
@@ -311,13 +309,8 @@
             <w:tcW w:w="1851" w:type="dxa"/>
           </w:tcPr>
           <w:p>
-            <w:proofErr w:type="spellStart"/>
-            <w:r>
-              <w:t>Автозаполнение</w:t>
-            </w:r>
-            <w:proofErr w:type="spellEnd"/>
-            <w:r>
-              <w:t xml:space="preserve"> контактных данных (</w:t>
+            <w:r>
+              <w:t>Автозаполнение контактных данных (</w:t>
             </w:r>
             <w:r>
               <w:rPr>
@@ -346,7 +339,19 @@
           <w:tcPr>
             <w:tcW w:w="1837" w:type="dxa"/>
           </w:tcPr>
-          <w:p/>
+          <w:p>
+            <w:pPr>
+              <w:rPr>
+                <w:lang w:val="en-US"/>
+              </w:rPr>
+            </w:pPr>
+            <w:r>
+              <w:rPr>
+                <w:lang w:val="en-US"/>
+              </w:rPr>
+              <w:t>27.10.21</w:t>
+            </w:r>
+          </w:p>
         </w:tc>
         <w:tc>
           <w:tcPr>
@@ -482,10 +487,7 @@
         </w:tc>
       </w:tr>
     </w:tbl>
-    <w:p>
-      <w:bookmarkStart w:id="0" w:name="_GoBack"/>
-      <w:bookmarkEnd w:id="0"/>
-    </w:p>
+    <w:p/>
     <w:sectPr>
       <w:pgSz w:w="11906" w:h="16838"/>
       <w:pgMar w:top="1134" w:right="850" w:bottom="1134" w:left="1701" w:header="708" w:footer="708" w:gutter="0"/>
@@ -497,7 +499,7 @@
 </file>
 
 <file path=word/styles.xml><?xml version="1.0" encoding="utf-8"?>
-<w:styles xmlns:mc="http://schemas.openxmlformats.org/markup-compatibility/2006" xmlns:r="http://schemas.openxmlformats.org/officeDocument/2006/relationships" xmlns:w="http://schemas.openxmlformats.org/wordprocessingml/2006/main" xmlns:w14="http://schemas.microsoft.com/office/word/2010/wordml" xmlns:w15="http://schemas.microsoft.com/office/word/2012/wordml" xmlns:w16se="http://schemas.microsoft.com/office/word/2015/wordml/symex" mc:Ignorable="w14 w15 w16se">
+<w:styles xmlns:mc="http://schemas.openxmlformats.org/markup-compatibility/2006" xmlns:r="http://schemas.openxmlformats.org/officeDocument/2006/relationships" xmlns:w="http://schemas.openxmlformats.org/wordprocessingml/2006/main" xmlns:w14="http://schemas.microsoft.com/office/word/2010/wordml" xmlns:w15="http://schemas.microsoft.com/office/word/2012/wordml" xmlns:w16cex="http://schemas.microsoft.com/office/word/2018/wordml/cex" xmlns:w16cid="http://schemas.microsoft.com/office/word/2016/wordml/cid" xmlns:w16="http://schemas.microsoft.com/office/word/2018/wordml" xmlns:w16sdtdh="http://schemas.microsoft.com/office/word/2020/wordml/sdtdatahash" xmlns:w16se="http://schemas.microsoft.com/office/word/2015/wordml/symex" mc:Ignorable="w14 w15 w16se w16cid w16 w16cex w16sdtdh">
   <w:docDefaults>
     <w:rPrDefault>
       <w:rPr>
@@ -513,7 +515,7 @@
       </w:pPr>
     </w:pPrDefault>
   </w:docDefaults>
-  <w:latentStyles w:defLockedState="0" w:defUIPriority="99" w:defSemiHidden="0" w:defUnhideWhenUsed="0" w:defQFormat="0" w:count="371">
+  <w:latentStyles w:defLockedState="0" w:defUIPriority="99" w:defSemiHidden="0" w:defUnhideWhenUsed="0" w:defQFormat="0" w:count="376">
     <w:lsdException w:name="Normal" w:uiPriority="0" w:qFormat="1"/>
     <w:lsdException w:name="heading 1" w:uiPriority="9" w:qFormat="1"/>
     <w:lsdException w:name="heading 2" w:semiHidden="1" w:uiPriority="9" w:unhideWhenUsed="1" w:qFormat="1"/>
@@ -619,7 +621,6 @@
     <w:lsdException w:name="HTML Sample" w:semiHidden="1" w:unhideWhenUsed="1"/>
     <w:lsdException w:name="HTML Typewriter" w:semiHidden="1" w:unhideWhenUsed="1"/>
     <w:lsdException w:name="HTML Variable" w:semiHidden="1" w:unhideWhenUsed="1"/>
-    <w:lsdException w:name="Normal Table" w:semiHidden="1" w:unhideWhenUsed="1"/>
     <w:lsdException w:name="annotation subject" w:semiHidden="1" w:unhideWhenUsed="1"/>
     <w:lsdException w:name="No List" w:semiHidden="1" w:unhideWhenUsed="1"/>
     <w:lsdException w:name="Outline List 1" w:semiHidden="1" w:unhideWhenUsed="1"/>
@@ -662,11 +663,8 @@
     <w:lsdException w:name="Table Contemporary" w:semiHidden="1" w:unhideWhenUsed="1"/>
     <w:lsdException w:name="Table Elegant" w:semiHidden="1" w:unhideWhenUsed="1"/>
     <w:lsdException w:name="Table Professional" w:semiHidden="1" w:unhideWhenUsed="1"/>
-    <w:lsdException w:name="Table Subtle 1" w:semiHidden="1" w:unhideWhenUsed="1"/>
     <w:lsdException w:name="Table Subtle 2" w:semiHidden="1" w:unhideWhenUsed="1"/>
     <w:lsdException w:name="Table Web 1" w:semiHidden="1" w:unhideWhenUsed="1"/>
-    <w:lsdException w:name="Table Web 2" w:semiHidden="1" w:unhideWhenUsed="1"/>
-    <w:lsdException w:name="Table Web 3" w:semiHidden="1" w:unhideWhenUsed="1"/>
     <w:lsdException w:name="Balloon Text" w:semiHidden="1" w:unhideWhenUsed="1"/>
     <w:lsdException w:name="Table Grid" w:uiPriority="39"/>
     <w:lsdException w:name="Table Theme" w:semiHidden="1" w:unhideWhenUsed="1"/>
@@ -885,6 +883,11 @@
     <w:lsdException w:name="List Table 5 Dark Accent 6" w:uiPriority="50"/>
     <w:lsdException w:name="List Table 6 Colorful Accent 6" w:uiPriority="51"/>
     <w:lsdException w:name="List Table 7 Colorful Accent 6" w:uiPriority="52"/>
+    <w:lsdException w:name="Mention" w:semiHidden="1" w:unhideWhenUsed="1"/>
+    <w:lsdException w:name="Smart Hyperlink" w:semiHidden="1" w:unhideWhenUsed="1"/>
+    <w:lsdException w:name="Hashtag" w:semiHidden="1" w:unhideWhenUsed="1"/>
+    <w:lsdException w:name="Unresolved Mention" w:semiHidden="1" w:unhideWhenUsed="1"/>
+    <w:lsdException w:name="Smart Link" w:semiHidden="1" w:unhideWhenUsed="1"/>
   </w:latentStyles>
   <w:style w:type="paragraph" w:default="1" w:styleId="a">
     <w:name w:val="Normal"/>

</xml_diff>

<commit_message>
added new task to Project Plan
</commit_message>
<xml_diff>
--- a/Project Plan.docx
+++ b/Project Plan.docx
@@ -1,6 +1,6 @@
 
 <file path=word/document.xml><?xml version="1.0" encoding="utf-8"?>
-<w:document xmlns:wpc="http://schemas.microsoft.com/office/word/2010/wordprocessingCanvas" xmlns:cx="http://schemas.microsoft.com/office/drawing/2014/chartex" xmlns:cx1="http://schemas.microsoft.com/office/drawing/2015/9/8/chartex" xmlns:cx2="http://schemas.microsoft.com/office/drawing/2015/10/21/chartex" xmlns:cx3="http://schemas.microsoft.com/office/drawing/2016/5/9/chartex" xmlns:cx4="http://schemas.microsoft.com/office/drawing/2016/5/10/chartex" xmlns:cx5="http://schemas.microsoft.com/office/drawing/2016/5/11/chartex" xmlns:cx6="http://schemas.microsoft.com/office/drawing/2016/5/12/chartex" xmlns:cx7="http://schemas.microsoft.com/office/drawing/2016/5/13/chartex" xmlns:cx8="http://schemas.microsoft.com/office/drawing/2016/5/14/chartex" xmlns:mc="http://schemas.openxmlformats.org/markup-compatibility/2006" xmlns:aink="http://schemas.microsoft.com/office/drawing/2016/ink" xmlns:am3d="http://schemas.microsoft.com/office/drawing/2017/model3d" xmlns:o="urn:schemas-microsoft-com:office:office" xmlns:r="http://schemas.openxmlformats.org/officeDocument/2006/relationships" xmlns:m="http://schemas.openxmlformats.org/officeDocument/2006/math" xmlns:v="urn:schemas-microsoft-com:vml" xmlns:wp14="http://schemas.microsoft.com/office/word/2010/wordprocessingDrawing" xmlns:wp="http://schemas.openxmlformats.org/drawingml/2006/wordprocessingDrawing" xmlns:w10="urn:schemas-microsoft-com:office:word" xmlns:w="http://schemas.openxmlformats.org/wordprocessingml/2006/main" xmlns:w14="http://schemas.microsoft.com/office/word/2010/wordml" xmlns:w15="http://schemas.microsoft.com/office/word/2012/wordml" xmlns:w16cex="http://schemas.microsoft.com/office/word/2018/wordml/cex" xmlns:w16cid="http://schemas.microsoft.com/office/word/2016/wordml/cid" xmlns:w16="http://schemas.microsoft.com/office/word/2018/wordml" xmlns:w16sdtdh="http://schemas.microsoft.com/office/word/2020/wordml/sdtdatahash" xmlns:w16se="http://schemas.microsoft.com/office/word/2015/wordml/symex" xmlns:wpg="http://schemas.microsoft.com/office/word/2010/wordprocessingGroup" xmlns:wpi="http://schemas.microsoft.com/office/word/2010/wordprocessingInk" xmlns:wne="http://schemas.microsoft.com/office/word/2006/wordml" xmlns:wps="http://schemas.microsoft.com/office/word/2010/wordprocessingShape" mc:Ignorable="w14 w15 w16se w16cid w16 w16cex w16sdtdh wp14">
+<w:document xmlns:wpc="http://schemas.microsoft.com/office/word/2010/wordprocessingCanvas" xmlns:cx="http://schemas.microsoft.com/office/drawing/2014/chartex" xmlns:mc="http://schemas.openxmlformats.org/markup-compatibility/2006" xmlns:o="urn:schemas-microsoft-com:office:office" xmlns:r="http://schemas.openxmlformats.org/officeDocument/2006/relationships" xmlns:m="http://schemas.openxmlformats.org/officeDocument/2006/math" xmlns:v="urn:schemas-microsoft-com:vml" xmlns:wp14="http://schemas.microsoft.com/office/word/2010/wordprocessingDrawing" xmlns:wp="http://schemas.openxmlformats.org/drawingml/2006/wordprocessingDrawing" xmlns:w10="urn:schemas-microsoft-com:office:word" xmlns:w="http://schemas.openxmlformats.org/wordprocessingml/2006/main" xmlns:w14="http://schemas.microsoft.com/office/word/2010/wordml" xmlns:w15="http://schemas.microsoft.com/office/word/2012/wordml" xmlns:w16se="http://schemas.microsoft.com/office/word/2015/wordml/symex" xmlns:wpg="http://schemas.microsoft.com/office/word/2010/wordprocessingGroup" xmlns:wpi="http://schemas.microsoft.com/office/word/2010/wordprocessingInk" xmlns:wne="http://schemas.microsoft.com/office/word/2006/wordml" xmlns:wps="http://schemas.microsoft.com/office/word/2010/wordprocessingShape" mc:Ignorable="w14 w15 w16se wp14">
   <w:body>
     <w:p>
       <w:pPr>
@@ -23,12 +23,12 @@
         <w:tblLook w:val="04A0" w:firstRow="1" w:lastRow="0" w:firstColumn="1" w:lastColumn="0" w:noHBand="0" w:noVBand="1"/>
       </w:tblPr>
       <w:tblGrid>
-        <w:gridCol w:w="794"/>
-        <w:gridCol w:w="1851"/>
-        <w:gridCol w:w="1837"/>
-        <w:gridCol w:w="900"/>
-        <w:gridCol w:w="1531"/>
-        <w:gridCol w:w="2431"/>
+        <w:gridCol w:w="767"/>
+        <w:gridCol w:w="1841"/>
+        <w:gridCol w:w="1741"/>
+        <w:gridCol w:w="860"/>
+        <w:gridCol w:w="1899"/>
+        <w:gridCol w:w="2237"/>
       </w:tblGrid>
       <w:tr>
         <w:tc>
@@ -61,12 +61,14 @@
                 <w:lang w:val="en-US"/>
               </w:rPr>
             </w:pPr>
+            <w:proofErr w:type="spellStart"/>
             <w:r>
               <w:rPr>
                 <w:lang w:val="en-US"/>
               </w:rPr>
               <w:t>Bugfix</w:t>
             </w:r>
+            <w:proofErr w:type="spellEnd"/>
           </w:p>
         </w:tc>
       </w:tr>
@@ -223,13 +225,35 @@
           <w:tcPr>
             <w:tcW w:w="900" w:type="dxa"/>
           </w:tcPr>
-          <w:p/>
+          <w:p>
+            <w:pPr>
+              <w:rPr>
+                <w:lang w:val="en-US"/>
+              </w:rPr>
+            </w:pPr>
+            <w:r>
+              <w:rPr>
+                <w:lang w:val="en-US"/>
+              </w:rPr>
+              <w:t>001</w:t>
+            </w:r>
+          </w:p>
         </w:tc>
         <w:tc>
           <w:tcPr>
             <w:tcW w:w="1531" w:type="dxa"/>
           </w:tcPr>
-          <w:p/>
+          <w:p>
+            <w:r>
+              <w:t xml:space="preserve">Решение проблемы с периодически прекращающейся работой регламентного задания бота </w:t>
+            </w:r>
+            <w:r>
+              <w:rPr>
+                <w:lang w:val="en-US"/>
+              </w:rPr>
+              <w:t>Telegram</w:t>
+            </w:r>
+          </w:p>
         </w:tc>
         <w:tc>
           <w:tcPr>
@@ -309,8 +333,13 @@
             <w:tcW w:w="1851" w:type="dxa"/>
           </w:tcPr>
           <w:p>
-            <w:r>
-              <w:t>Автозаполнение контактных данных (</w:t>
+            <w:proofErr w:type="spellStart"/>
+            <w:r>
+              <w:t>Автозаполнение</w:t>
+            </w:r>
+            <w:proofErr w:type="spellEnd"/>
+            <w:r>
+              <w:t xml:space="preserve"> контактных данных (</w:t>
             </w:r>
             <w:r>
               <w:rPr>
@@ -363,7 +392,10 @@
           <w:tcPr>
             <w:tcW w:w="1531" w:type="dxa"/>
           </w:tcPr>
-          <w:p/>
+          <w:p>
+            <w:bookmarkStart w:id="0" w:name="_GoBack"/>
+            <w:bookmarkEnd w:id="0"/>
+          </w:p>
         </w:tc>
         <w:tc>
           <w:tcPr>
@@ -499,7 +531,7 @@
 </file>
 
 <file path=word/styles.xml><?xml version="1.0" encoding="utf-8"?>
-<w:styles xmlns:mc="http://schemas.openxmlformats.org/markup-compatibility/2006" xmlns:r="http://schemas.openxmlformats.org/officeDocument/2006/relationships" xmlns:w="http://schemas.openxmlformats.org/wordprocessingml/2006/main" xmlns:w14="http://schemas.microsoft.com/office/word/2010/wordml" xmlns:w15="http://schemas.microsoft.com/office/word/2012/wordml" xmlns:w16cex="http://schemas.microsoft.com/office/word/2018/wordml/cex" xmlns:w16cid="http://schemas.microsoft.com/office/word/2016/wordml/cid" xmlns:w16="http://schemas.microsoft.com/office/word/2018/wordml" xmlns:w16sdtdh="http://schemas.microsoft.com/office/word/2020/wordml/sdtdatahash" xmlns:w16se="http://schemas.microsoft.com/office/word/2015/wordml/symex" mc:Ignorable="w14 w15 w16se w16cid w16 w16cex w16sdtdh">
+<w:styles xmlns:mc="http://schemas.openxmlformats.org/markup-compatibility/2006" xmlns:r="http://schemas.openxmlformats.org/officeDocument/2006/relationships" xmlns:w="http://schemas.openxmlformats.org/wordprocessingml/2006/main" xmlns:w14="http://schemas.microsoft.com/office/word/2010/wordml" xmlns:w15="http://schemas.microsoft.com/office/word/2012/wordml" xmlns:w16se="http://schemas.microsoft.com/office/word/2015/wordml/symex" mc:Ignorable="w14 w15 w16se">
   <w:docDefaults>
     <w:rPrDefault>
       <w:rPr>
@@ -515,7 +547,7 @@
       </w:pPr>
     </w:pPrDefault>
   </w:docDefaults>
-  <w:latentStyles w:defLockedState="0" w:defUIPriority="99" w:defSemiHidden="0" w:defUnhideWhenUsed="0" w:defQFormat="0" w:count="376">
+  <w:latentStyles w:defLockedState="0" w:defUIPriority="99" w:defSemiHidden="0" w:defUnhideWhenUsed="0" w:defQFormat="0" w:count="371">
     <w:lsdException w:name="Normal" w:uiPriority="0" w:qFormat="1"/>
     <w:lsdException w:name="heading 1" w:uiPriority="9" w:qFormat="1"/>
     <w:lsdException w:name="heading 2" w:semiHidden="1" w:uiPriority="9" w:unhideWhenUsed="1" w:qFormat="1"/>
@@ -621,6 +653,7 @@
     <w:lsdException w:name="HTML Sample" w:semiHidden="1" w:unhideWhenUsed="1"/>
     <w:lsdException w:name="HTML Typewriter" w:semiHidden="1" w:unhideWhenUsed="1"/>
     <w:lsdException w:name="HTML Variable" w:semiHidden="1" w:unhideWhenUsed="1"/>
+    <w:lsdException w:name="Normal Table" w:semiHidden="1" w:unhideWhenUsed="1"/>
     <w:lsdException w:name="annotation subject" w:semiHidden="1" w:unhideWhenUsed="1"/>
     <w:lsdException w:name="No List" w:semiHidden="1" w:unhideWhenUsed="1"/>
     <w:lsdException w:name="Outline List 1" w:semiHidden="1" w:unhideWhenUsed="1"/>
@@ -663,8 +696,11 @@
     <w:lsdException w:name="Table Contemporary" w:semiHidden="1" w:unhideWhenUsed="1"/>
     <w:lsdException w:name="Table Elegant" w:semiHidden="1" w:unhideWhenUsed="1"/>
     <w:lsdException w:name="Table Professional" w:semiHidden="1" w:unhideWhenUsed="1"/>
+    <w:lsdException w:name="Table Subtle 1" w:semiHidden="1" w:unhideWhenUsed="1"/>
     <w:lsdException w:name="Table Subtle 2" w:semiHidden="1" w:unhideWhenUsed="1"/>
     <w:lsdException w:name="Table Web 1" w:semiHidden="1" w:unhideWhenUsed="1"/>
+    <w:lsdException w:name="Table Web 2" w:semiHidden="1" w:unhideWhenUsed="1"/>
+    <w:lsdException w:name="Table Web 3" w:semiHidden="1" w:unhideWhenUsed="1"/>
     <w:lsdException w:name="Balloon Text" w:semiHidden="1" w:unhideWhenUsed="1"/>
     <w:lsdException w:name="Table Grid" w:uiPriority="39"/>
     <w:lsdException w:name="Table Theme" w:semiHidden="1" w:unhideWhenUsed="1"/>
@@ -883,11 +919,6 @@
     <w:lsdException w:name="List Table 5 Dark Accent 6" w:uiPriority="50"/>
     <w:lsdException w:name="List Table 6 Colorful Accent 6" w:uiPriority="51"/>
     <w:lsdException w:name="List Table 7 Colorful Accent 6" w:uiPriority="52"/>
-    <w:lsdException w:name="Mention" w:semiHidden="1" w:unhideWhenUsed="1"/>
-    <w:lsdException w:name="Smart Hyperlink" w:semiHidden="1" w:unhideWhenUsed="1"/>
-    <w:lsdException w:name="Hashtag" w:semiHidden="1" w:unhideWhenUsed="1"/>
-    <w:lsdException w:name="Unresolved Mention" w:semiHidden="1" w:unhideWhenUsed="1"/>
-    <w:lsdException w:name="Smart Link" w:semiHidden="1" w:unhideWhenUsed="1"/>
   </w:latentStyles>
   <w:style w:type="paragraph" w:default="1" w:styleId="a">
     <w:name w:val="Normal"/>

</xml_diff>

<commit_message>
noted bugfix 001 execution
</commit_message>
<xml_diff>
--- a/Project Plan.docx
+++ b/Project Plan.docx
@@ -23,12 +23,12 @@
         <w:tblLook w:val="04A0" w:firstRow="1" w:lastRow="0" w:firstColumn="1" w:lastColumn="0" w:noHBand="0" w:noVBand="1"/>
       </w:tblPr>
       <w:tblGrid>
-        <w:gridCol w:w="767"/>
-        <w:gridCol w:w="1841"/>
-        <w:gridCol w:w="1741"/>
-        <w:gridCol w:w="860"/>
+        <w:gridCol w:w="763"/>
+        <w:gridCol w:w="1840"/>
+        <w:gridCol w:w="1733"/>
+        <w:gridCol w:w="857"/>
         <w:gridCol w:w="1899"/>
-        <w:gridCol w:w="2237"/>
+        <w:gridCol w:w="2253"/>
       </w:tblGrid>
       <w:tr>
         <w:tc>
@@ -259,7 +259,21 @@
           <w:tcPr>
             <w:tcW w:w="2431" w:type="dxa"/>
           </w:tcPr>
-          <w:p/>
+          <w:p>
+            <w:pPr>
+              <w:rPr>
+                <w:lang w:val="en-US"/>
+              </w:rPr>
+            </w:pPr>
+            <w:r>
+              <w:rPr>
+                <w:lang w:val="en-US"/>
+              </w:rPr>
+              <w:t>28.10.21</w:t>
+            </w:r>
+            <w:bookmarkStart w:id="0" w:name="_GoBack"/>
+            <w:bookmarkEnd w:id="0"/>
+          </w:p>
         </w:tc>
       </w:tr>
       <w:tr>
@@ -392,10 +406,7 @@
           <w:tcPr>
             <w:tcW w:w="1531" w:type="dxa"/>
           </w:tcPr>
-          <w:p>
-            <w:bookmarkStart w:id="0" w:name="_GoBack"/>
-            <w:bookmarkEnd w:id="0"/>
-          </w:p>
+          <w:p/>
         </w:tc>
         <w:tc>
           <w:tcPr>

</xml_diff>

<commit_message>
noted Feature 002 execution
</commit_message>
<xml_diff>
--- a/Project Plan.docx
+++ b/Project Plan.docx
@@ -271,46 +271,58 @@
               </w:rPr>
               <w:t>28.10.21</w:t>
             </w:r>
+          </w:p>
+        </w:tc>
+      </w:tr>
+      <w:tr>
+        <w:tc>
+          <w:tcPr>
+            <w:tcW w:w="794" w:type="dxa"/>
+          </w:tcPr>
+          <w:p>
+            <w:r>
+              <w:t>002</w:t>
+            </w:r>
+          </w:p>
+        </w:tc>
+        <w:tc>
+          <w:tcPr>
+            <w:tcW w:w="1851" w:type="dxa"/>
+          </w:tcPr>
+          <w:p>
+            <w:r>
+              <w:t xml:space="preserve">Уведомление по </w:t>
+            </w:r>
+            <w:r>
+              <w:rPr>
+                <w:lang w:val="en-US"/>
+              </w:rPr>
+              <w:t>Telegram</w:t>
+            </w:r>
+            <w:r>
+              <w:t xml:space="preserve"> о смене исполнителя</w:t>
+            </w:r>
+          </w:p>
+        </w:tc>
+        <w:tc>
+          <w:tcPr>
+            <w:tcW w:w="1837" w:type="dxa"/>
+          </w:tcPr>
+          <w:p>
+            <w:pPr>
+              <w:rPr>
+                <w:lang w:val="en-US"/>
+              </w:rPr>
+            </w:pPr>
+            <w:r>
+              <w:rPr>
+                <w:lang w:val="en-US"/>
+              </w:rPr>
+              <w:t>28.10.21</w:t>
+            </w:r>
             <w:bookmarkStart w:id="0" w:name="_GoBack"/>
             <w:bookmarkEnd w:id="0"/>
           </w:p>
-        </w:tc>
-      </w:tr>
-      <w:tr>
-        <w:tc>
-          <w:tcPr>
-            <w:tcW w:w="794" w:type="dxa"/>
-          </w:tcPr>
-          <w:p>
-            <w:r>
-              <w:t>002</w:t>
-            </w:r>
-          </w:p>
-        </w:tc>
-        <w:tc>
-          <w:tcPr>
-            <w:tcW w:w="1851" w:type="dxa"/>
-          </w:tcPr>
-          <w:p>
-            <w:r>
-              <w:t xml:space="preserve">Уведомление по </w:t>
-            </w:r>
-            <w:r>
-              <w:rPr>
-                <w:lang w:val="en-US"/>
-              </w:rPr>
-              <w:t>Telegram</w:t>
-            </w:r>
-            <w:r>
-              <w:t xml:space="preserve"> о смене исполнителя</w:t>
-            </w:r>
-          </w:p>
-        </w:tc>
-        <w:tc>
-          <w:tcPr>
-            <w:tcW w:w="1837" w:type="dxa"/>
-          </w:tcPr>
-          <w:p/>
         </w:tc>
         <w:tc>
           <w:tcPr>

</xml_diff>

<commit_message>
added new issues to Project Plan
</commit_message>
<xml_diff>
--- a/Project Plan.docx
+++ b/Project Plan.docx
@@ -23,12 +23,12 @@
         <w:tblLook w:val="04A0" w:firstRow="1" w:lastRow="0" w:firstColumn="1" w:lastColumn="0" w:noHBand="0" w:noVBand="1"/>
       </w:tblPr>
       <w:tblGrid>
-        <w:gridCol w:w="763"/>
+        <w:gridCol w:w="771"/>
         <w:gridCol w:w="1840"/>
-        <w:gridCol w:w="1733"/>
-        <w:gridCol w:w="857"/>
+        <w:gridCol w:w="1730"/>
+        <w:gridCol w:w="856"/>
         <w:gridCol w:w="1899"/>
-        <w:gridCol w:w="2253"/>
+        <w:gridCol w:w="2249"/>
       </w:tblGrid>
       <w:tr>
         <w:tc>
@@ -320,8 +320,6 @@
               </w:rPr>
               <w:t>28.10.21</w:t>
             </w:r>
-            <w:bookmarkStart w:id="0" w:name="_GoBack"/>
-            <w:bookmarkEnd w:id="0"/>
           </w:p>
         </w:tc>
         <w:tc>
@@ -432,13 +430,58 @@
           <w:tcPr>
             <w:tcW w:w="794" w:type="dxa"/>
           </w:tcPr>
-          <w:p/>
+          <w:p>
+            <w:pPr>
+              <w:rPr>
+                <w:lang w:val="en-US"/>
+              </w:rPr>
+            </w:pPr>
+            <w:r>
+              <w:rPr>
+                <w:lang w:val="en-US"/>
+              </w:rPr>
+              <w:t>004</w:t>
+            </w:r>
+          </w:p>
         </w:tc>
         <w:tc>
           <w:tcPr>
             <w:tcW w:w="1851" w:type="dxa"/>
           </w:tcPr>
-          <w:p/>
+          <w:p>
+            <w:r>
+              <w:t xml:space="preserve">Получение лицензий через </w:t>
+            </w:r>
+            <w:proofErr w:type="spellStart"/>
+            <w:r>
+              <w:t>телеграм</w:t>
+            </w:r>
+            <w:proofErr w:type="spellEnd"/>
+            <w:r>
+              <w:t>-бота</w:t>
+            </w:r>
+            <w:r>
+              <w:t xml:space="preserve">: </w:t>
+            </w:r>
+            <w:r>
+              <w:t>текстовое и графическое</w:t>
+            </w:r>
+            <w:r>
+              <w:t xml:space="preserve"> (</w:t>
+            </w:r>
+            <w:r>
+              <w:rPr>
+                <w:lang w:val="en-US"/>
+              </w:rPr>
+              <w:t>QR</w:t>
+            </w:r>
+            <w:r>
+              <w:t>)</w:t>
+            </w:r>
+            <w:r>
+              <w:t xml:space="preserve"> представление</w:t>
+            </w:r>
+          </w:p>
         </w:tc>
         <w:tc>
           <w:tcPr>
@@ -470,13 +513,21 @@
           <w:tcPr>
             <w:tcW w:w="794" w:type="dxa"/>
           </w:tcPr>
-          <w:p/>
+          <w:p>
+            <w:r>
+              <w:t>004-1</w:t>
+            </w:r>
+          </w:p>
         </w:tc>
         <w:tc>
           <w:tcPr>
             <w:tcW w:w="1851" w:type="dxa"/>
           </w:tcPr>
-          <w:p/>
+          <w:p>
+            <w:r>
+              <w:t>Получение лицензий по реализации</w:t>
+            </w:r>
+          </w:p>
         </w:tc>
         <w:tc>
           <w:tcPr>
@@ -508,13 +559,21 @@
           <w:tcPr>
             <w:tcW w:w="794" w:type="dxa"/>
           </w:tcPr>
-          <w:p/>
+          <w:p>
+            <w:r>
+              <w:t>004-2</w:t>
+            </w:r>
+          </w:p>
         </w:tc>
         <w:tc>
           <w:tcPr>
             <w:tcW w:w="1851" w:type="dxa"/>
           </w:tcPr>
-          <w:p/>
+          <w:p>
+            <w:r>
+              <w:t>Получение списка остатков лицензий</w:t>
+            </w:r>
+          </w:p>
         </w:tc>
         <w:tc>
           <w:tcPr>
@@ -542,7 +601,10 @@
         </w:tc>
       </w:tr>
     </w:tbl>
-    <w:p/>
+    <w:p>
+      <w:bookmarkStart w:id="0" w:name="_GoBack"/>
+      <w:bookmarkEnd w:id="0"/>
+    </w:p>
     <w:sectPr>
       <w:pgSz w:w="11906" w:h="16838"/>
       <w:pgMar w:top="1134" w:right="850" w:bottom="1134" w:left="1701" w:header="708" w:footer="708" w:gutter="0"/>

</xml_diff>

<commit_message>
new bug added to Project Plan
</commit_message>
<xml_diff>
--- a/Project Plan.docx
+++ b/Project Plan.docx
@@ -1,6 +1,6 @@
 
 <file path=word/document.xml><?xml version="1.0" encoding="utf-8"?>
-<w:document xmlns:wpc="http://schemas.microsoft.com/office/word/2010/wordprocessingCanvas" xmlns:cx="http://schemas.microsoft.com/office/drawing/2014/chartex" xmlns:mc="http://schemas.openxmlformats.org/markup-compatibility/2006" xmlns:o="urn:schemas-microsoft-com:office:office" xmlns:r="http://schemas.openxmlformats.org/officeDocument/2006/relationships" xmlns:m="http://schemas.openxmlformats.org/officeDocument/2006/math" xmlns:v="urn:schemas-microsoft-com:vml" xmlns:wp14="http://schemas.microsoft.com/office/word/2010/wordprocessingDrawing" xmlns:wp="http://schemas.openxmlformats.org/drawingml/2006/wordprocessingDrawing" xmlns:w10="urn:schemas-microsoft-com:office:word" xmlns:w="http://schemas.openxmlformats.org/wordprocessingml/2006/main" xmlns:w14="http://schemas.microsoft.com/office/word/2010/wordml" xmlns:w15="http://schemas.microsoft.com/office/word/2012/wordml" xmlns:w16se="http://schemas.microsoft.com/office/word/2015/wordml/symex" xmlns:wpg="http://schemas.microsoft.com/office/word/2010/wordprocessingGroup" xmlns:wpi="http://schemas.microsoft.com/office/word/2010/wordprocessingInk" xmlns:wne="http://schemas.microsoft.com/office/word/2006/wordml" xmlns:wps="http://schemas.microsoft.com/office/word/2010/wordprocessingShape" mc:Ignorable="w14 w15 w16se wp14">
+<w:document xmlns:wpc="http://schemas.microsoft.com/office/word/2010/wordprocessingCanvas" xmlns:cx="http://schemas.microsoft.com/office/drawing/2014/chartex" xmlns:cx1="http://schemas.microsoft.com/office/drawing/2015/9/8/chartex" xmlns:cx2="http://schemas.microsoft.com/office/drawing/2015/10/21/chartex" xmlns:cx3="http://schemas.microsoft.com/office/drawing/2016/5/9/chartex" xmlns:cx4="http://schemas.microsoft.com/office/drawing/2016/5/10/chartex" xmlns:cx5="http://schemas.microsoft.com/office/drawing/2016/5/11/chartex" xmlns:cx6="http://schemas.microsoft.com/office/drawing/2016/5/12/chartex" xmlns:cx7="http://schemas.microsoft.com/office/drawing/2016/5/13/chartex" xmlns:cx8="http://schemas.microsoft.com/office/drawing/2016/5/14/chartex" xmlns:mc="http://schemas.openxmlformats.org/markup-compatibility/2006" xmlns:aink="http://schemas.microsoft.com/office/drawing/2016/ink" xmlns:am3d="http://schemas.microsoft.com/office/drawing/2017/model3d" xmlns:o="urn:schemas-microsoft-com:office:office" xmlns:r="http://schemas.openxmlformats.org/officeDocument/2006/relationships" xmlns:m="http://schemas.openxmlformats.org/officeDocument/2006/math" xmlns:v="urn:schemas-microsoft-com:vml" xmlns:wp14="http://schemas.microsoft.com/office/word/2010/wordprocessingDrawing" xmlns:wp="http://schemas.openxmlformats.org/drawingml/2006/wordprocessingDrawing" xmlns:w10="urn:schemas-microsoft-com:office:word" xmlns:w="http://schemas.openxmlformats.org/wordprocessingml/2006/main" xmlns:w14="http://schemas.microsoft.com/office/word/2010/wordml" xmlns:w15="http://schemas.microsoft.com/office/word/2012/wordml" xmlns:w16cex="http://schemas.microsoft.com/office/word/2018/wordml/cex" xmlns:w16cid="http://schemas.microsoft.com/office/word/2016/wordml/cid" xmlns:w16="http://schemas.microsoft.com/office/word/2018/wordml" xmlns:w16se="http://schemas.microsoft.com/office/word/2015/wordml/symex" xmlns:wpg="http://schemas.microsoft.com/office/word/2010/wordprocessingGroup" xmlns:wpi="http://schemas.microsoft.com/office/word/2010/wordprocessingInk" xmlns:wne="http://schemas.microsoft.com/office/word/2006/wordml" xmlns:wps="http://schemas.microsoft.com/office/word/2010/wordprocessingShape" mc:Ignorable="w14 w15 w16se w16cid w16 w16cex wp14">
   <w:body>
     <w:p>
       <w:pPr>
@@ -18,7 +18,7 @@
     </w:p>
     <w:tbl>
       <w:tblPr>
-        <w:tblStyle w:val="a3"/>
+        <w:tblStyle w:val="TableGrid"/>
         <w:tblW w:w="0" w:type="auto"/>
         <w:tblLook w:val="04A0" w:firstRow="1" w:lastRow="0" w:firstColumn="1" w:lastColumn="0" w:noHBand="0" w:noVBand="1"/>
       </w:tblPr>
@@ -364,82 +364,98 @@
               </w:rPr>
               <w:t>28.10.21</w:t>
             </w:r>
+          </w:p>
+        </w:tc>
+      </w:tr>
+      <w:tr>
+        <w:tc>
+          <w:tcPr>
+            <w:tcW w:w="794" w:type="dxa"/>
+          </w:tcPr>
+          <w:p>
+            <w:r>
+              <w:t>003</w:t>
+            </w:r>
+          </w:p>
+        </w:tc>
+        <w:tc>
+          <w:tcPr>
+            <w:tcW w:w="1851" w:type="dxa"/>
+          </w:tcPr>
+          <w:p>
+            <w:r>
+              <w:t>Автозаполнение контактных данных (</w:t>
+            </w:r>
+            <w:r>
+              <w:rPr>
+                <w:lang w:val="en-US"/>
+              </w:rPr>
+              <w:t>e</w:t>
+            </w:r>
+            <w:r>
+              <w:t>-</w:t>
+            </w:r>
+            <w:r>
+              <w:rPr>
+                <w:lang w:val="en-US"/>
+              </w:rPr>
+              <w:t>mail</w:t>
+            </w:r>
+            <w:r>
+              <w:t xml:space="preserve"> </w:t>
+            </w:r>
+            <w:r>
+              <w:t>и телефон) в заявке при выборе контактного лица.</w:t>
+            </w:r>
+          </w:p>
+        </w:tc>
+        <w:tc>
+          <w:tcPr>
+            <w:tcW w:w="1837" w:type="dxa"/>
+          </w:tcPr>
+          <w:p>
+            <w:pPr>
+              <w:rPr>
+                <w:lang w:val="en-US"/>
+              </w:rPr>
+            </w:pPr>
+            <w:r>
+              <w:rPr>
+                <w:lang w:val="en-US"/>
+              </w:rPr>
+              <w:t>27.10.21</w:t>
+            </w:r>
+          </w:p>
+        </w:tc>
+        <w:tc>
+          <w:tcPr>
+            <w:tcW w:w="900" w:type="dxa"/>
+          </w:tcPr>
+          <w:p>
+            <w:pPr>
+              <w:rPr>
+                <w:lang w:val="en-US"/>
+              </w:rPr>
+            </w:pPr>
+            <w:r>
+              <w:rPr>
+                <w:lang w:val="en-US"/>
+              </w:rPr>
+              <w:t>003</w:t>
+            </w:r>
+          </w:p>
+        </w:tc>
+        <w:tc>
+          <w:tcPr>
+            <w:tcW w:w="1531" w:type="dxa"/>
+          </w:tcPr>
+          <w:p>
+            <w:r>
+              <w:t>При регистрации ККТ при заполненных настройках ОФД в ККТ они не меняются на указанные в 1С</w:t>
+            </w:r>
             <w:bookmarkStart w:id="0" w:name="_GoBack"/>
             <w:bookmarkEnd w:id="0"/>
           </w:p>
-        </w:tc>
-      </w:tr>
-      <w:tr>
-        <w:tc>
-          <w:tcPr>
-            <w:tcW w:w="794" w:type="dxa"/>
-          </w:tcPr>
-          <w:p>
-            <w:r>
-              <w:t>003</w:t>
-            </w:r>
-          </w:p>
-        </w:tc>
-        <w:tc>
-          <w:tcPr>
-            <w:tcW w:w="1851" w:type="dxa"/>
-          </w:tcPr>
-          <w:p>
-            <w:r>
-              <w:t>Автозаполнение контактных данных (</w:t>
-            </w:r>
-            <w:r>
-              <w:rPr>
-                <w:lang w:val="en-US"/>
-              </w:rPr>
-              <w:t>e</w:t>
-            </w:r>
-            <w:r>
-              <w:t>-</w:t>
-            </w:r>
-            <w:r>
-              <w:rPr>
-                <w:lang w:val="en-US"/>
-              </w:rPr>
-              <w:t>mail</w:t>
-            </w:r>
-            <w:r>
-              <w:t xml:space="preserve"> </w:t>
-            </w:r>
-            <w:r>
-              <w:t>и телефон) в заявке при выборе контактного лица.</w:t>
-            </w:r>
-          </w:p>
-        </w:tc>
-        <w:tc>
-          <w:tcPr>
-            <w:tcW w:w="1837" w:type="dxa"/>
-          </w:tcPr>
-          <w:p>
-            <w:pPr>
-              <w:rPr>
-                <w:lang w:val="en-US"/>
-              </w:rPr>
-            </w:pPr>
-            <w:r>
-              <w:rPr>
-                <w:lang w:val="en-US"/>
-              </w:rPr>
-              <w:t>27.10.21</w:t>
-            </w:r>
-          </w:p>
-        </w:tc>
-        <w:tc>
-          <w:tcPr>
-            <w:tcW w:w="900" w:type="dxa"/>
-          </w:tcPr>
-          <w:p/>
-        </w:tc>
-        <w:tc>
-          <w:tcPr>
-            <w:tcW w:w="1531" w:type="dxa"/>
-          </w:tcPr>
-          <w:p/>
         </w:tc>
         <w:tc>
           <w:tcPr>
@@ -628,7 +644,7 @@
 </file>
 
 <file path=word/styles.xml><?xml version="1.0" encoding="utf-8"?>
-<w:styles xmlns:mc="http://schemas.openxmlformats.org/markup-compatibility/2006" xmlns:r="http://schemas.openxmlformats.org/officeDocument/2006/relationships" xmlns:w="http://schemas.openxmlformats.org/wordprocessingml/2006/main" xmlns:w14="http://schemas.microsoft.com/office/word/2010/wordml" xmlns:w15="http://schemas.microsoft.com/office/word/2012/wordml" xmlns:w16se="http://schemas.microsoft.com/office/word/2015/wordml/symex" mc:Ignorable="w14 w15 w16se">
+<w:styles xmlns:mc="http://schemas.openxmlformats.org/markup-compatibility/2006" xmlns:r="http://schemas.openxmlformats.org/officeDocument/2006/relationships" xmlns:w="http://schemas.openxmlformats.org/wordprocessingml/2006/main" xmlns:w14="http://schemas.microsoft.com/office/word/2010/wordml" xmlns:w15="http://schemas.microsoft.com/office/word/2012/wordml" xmlns:w16cex="http://schemas.microsoft.com/office/word/2018/wordml/cex" xmlns:w16cid="http://schemas.microsoft.com/office/word/2016/wordml/cid" xmlns:w16="http://schemas.microsoft.com/office/word/2018/wordml" xmlns:w16se="http://schemas.microsoft.com/office/word/2015/wordml/symex" mc:Ignorable="w14 w15 w16se w16cid w16 w16cex">
   <w:docDefaults>
     <w:rPrDefault>
       <w:rPr>
@@ -644,7 +660,7 @@
       </w:pPr>
     </w:pPrDefault>
   </w:docDefaults>
-  <w:latentStyles w:defLockedState="0" w:defUIPriority="99" w:defSemiHidden="0" w:defUnhideWhenUsed="0" w:defQFormat="0" w:count="371">
+  <w:latentStyles w:defLockedState="0" w:defUIPriority="99" w:defSemiHidden="0" w:defUnhideWhenUsed="0" w:defQFormat="0" w:count="376">
     <w:lsdException w:name="Normal" w:uiPriority="0" w:qFormat="1"/>
     <w:lsdException w:name="heading 1" w:uiPriority="9" w:qFormat="1"/>
     <w:lsdException w:name="heading 2" w:semiHidden="1" w:uiPriority="9" w:unhideWhenUsed="1" w:qFormat="1"/>
@@ -750,7 +766,6 @@
     <w:lsdException w:name="HTML Sample" w:semiHidden="1" w:unhideWhenUsed="1"/>
     <w:lsdException w:name="HTML Typewriter" w:semiHidden="1" w:unhideWhenUsed="1"/>
     <w:lsdException w:name="HTML Variable" w:semiHidden="1" w:unhideWhenUsed="1"/>
-    <w:lsdException w:name="Normal Table" w:semiHidden="1" w:unhideWhenUsed="1"/>
     <w:lsdException w:name="annotation subject" w:semiHidden="1" w:unhideWhenUsed="1"/>
     <w:lsdException w:name="No List" w:semiHidden="1" w:unhideWhenUsed="1"/>
     <w:lsdException w:name="Outline List 1" w:semiHidden="1" w:unhideWhenUsed="1"/>
@@ -793,11 +808,8 @@
     <w:lsdException w:name="Table Contemporary" w:semiHidden="1" w:unhideWhenUsed="1"/>
     <w:lsdException w:name="Table Elegant" w:semiHidden="1" w:unhideWhenUsed="1"/>
     <w:lsdException w:name="Table Professional" w:semiHidden="1" w:unhideWhenUsed="1"/>
-    <w:lsdException w:name="Table Subtle 1" w:semiHidden="1" w:unhideWhenUsed="1"/>
     <w:lsdException w:name="Table Subtle 2" w:semiHidden="1" w:unhideWhenUsed="1"/>
     <w:lsdException w:name="Table Web 1" w:semiHidden="1" w:unhideWhenUsed="1"/>
-    <w:lsdException w:name="Table Web 2" w:semiHidden="1" w:unhideWhenUsed="1"/>
-    <w:lsdException w:name="Table Web 3" w:semiHidden="1" w:unhideWhenUsed="1"/>
     <w:lsdException w:name="Balloon Text" w:semiHidden="1" w:unhideWhenUsed="1"/>
     <w:lsdException w:name="Table Grid" w:uiPriority="39"/>
     <w:lsdException w:name="Table Theme" w:semiHidden="1" w:unhideWhenUsed="1"/>
@@ -1016,18 +1028,23 @@
     <w:lsdException w:name="List Table 5 Dark Accent 6" w:uiPriority="50"/>
     <w:lsdException w:name="List Table 6 Colorful Accent 6" w:uiPriority="51"/>
     <w:lsdException w:name="List Table 7 Colorful Accent 6" w:uiPriority="52"/>
+    <w:lsdException w:name="Mention" w:semiHidden="1" w:unhideWhenUsed="1"/>
+    <w:lsdException w:name="Smart Hyperlink" w:semiHidden="1" w:unhideWhenUsed="1"/>
+    <w:lsdException w:name="Hashtag" w:semiHidden="1" w:unhideWhenUsed="1"/>
+    <w:lsdException w:name="Unresolved Mention" w:semiHidden="1" w:unhideWhenUsed="1"/>
+    <w:lsdException w:name="Smart Link" w:semiHidden="1" w:unhideWhenUsed="1"/>
   </w:latentStyles>
-  <w:style w:type="paragraph" w:default="1" w:styleId="a">
+  <w:style w:type="paragraph" w:default="1" w:styleId="Normal">
     <w:name w:val="Normal"/>
     <w:qFormat/>
   </w:style>
-  <w:style w:type="character" w:default="1" w:styleId="a0">
+  <w:style w:type="character" w:default="1" w:styleId="DefaultParagraphFont">
     <w:name w:val="Default Paragraph Font"/>
     <w:uiPriority w:val="1"/>
     <w:semiHidden/>
     <w:unhideWhenUsed/>
   </w:style>
-  <w:style w:type="table" w:default="1" w:styleId="a1">
+  <w:style w:type="table" w:default="1" w:styleId="TableNormal">
     <w:name w:val="Normal Table"/>
     <w:uiPriority w:val="99"/>
     <w:semiHidden/>
@@ -1042,15 +1059,15 @@
       </w:tblCellMar>
     </w:tblPr>
   </w:style>
-  <w:style w:type="numbering" w:default="1" w:styleId="a2">
+  <w:style w:type="numbering" w:default="1" w:styleId="NoList">
     <w:name w:val="No List"/>
     <w:uiPriority w:val="99"/>
     <w:semiHidden/>
     <w:unhideWhenUsed/>
   </w:style>
-  <w:style w:type="table" w:styleId="a3">
+  <w:style w:type="table" w:styleId="TableGrid">
     <w:name w:val="Table Grid"/>
-    <w:basedOn w:val="a1"/>
+    <w:basedOn w:val="TableNormal"/>
     <w:uiPriority w:val="39"/>
     <w:rsid w:val="00EC22D4"/>
     <w:pPr>

</xml_diff>